<commit_message>
Added section about UDP vs TCP
</commit_message>
<xml_diff>
--- a/Lab9/Lab9_C00241588.docx
+++ b/Lab9/Lab9_C00241588.docx
@@ -62,6 +62,51 @@
     </w:p>
     <w:p/>
     <w:p>
+      <w:r>
+        <w:t>In terms of UDP vs TCP, m</w:t>
+      </w:r>
+      <w:r>
+        <w:t>ost games are built around the UDP, best effort communication, protocol. Compared to TC</w:t>
+      </w:r>
+      <w:r>
+        <w:t xml:space="preserve">P, </w:t>
+      </w:r>
+      <w:r>
+        <w:t>UDP suffers</w:t>
+      </w:r>
+      <w:r>
+        <w:t xml:space="preserve"> </w:t>
+      </w:r>
+      <w:r>
+        <w:t>less from latency and is appropriate in situations where lost packets are not critical. UDP is a connection</w:t>
+      </w:r>
+      <w:r>
+        <w:t xml:space="preserve"> </w:t>
+      </w:r>
+      <w:r>
+        <w:t>less</w:t>
+      </w:r>
+      <w:r>
+        <w:t xml:space="preserve"> </w:t>
+      </w:r>
+      <w:r>
+        <w:t>protocol, so unlike TCP there is no guarantee of data-delivery. The most common use of UDP in games is to</w:t>
+      </w:r>
+      <w:r>
+        <w:t xml:space="preserve"> </w:t>
+      </w:r>
+      <w:r>
+        <w:t>inform each client on positions of each player where due to the high number of updates missing an update is</w:t>
+      </w:r>
+      <w:r>
+        <w:t xml:space="preserve"> </w:t>
+      </w:r>
+      <w:r>
+        <w:t>not critical</w:t>
+      </w:r>
+      <w:r>
+        <w:t>.</w:t>
+      </w:r>
       <w:bookmarkStart w:id="0" w:name="_GoBack"/>
       <w:bookmarkEnd w:id="0"/>
     </w:p>

</xml_diff>